<commit_message>
pb networks new analyses
</commit_message>
<xml_diff>
--- a/docs/pbr_results_mkl_17jan2014.docx
+++ b/docs/pbr_results_mkl_17jan2014.docx
@@ -51,16 +51,16 @@
           <w:numId w:val="1"/>
         </w:numPr>
       </w:pPr>
-      <w:commentRangeStart w:id="2"/>
+      <w:commentRangeStart w:id="1"/>
       <w:r>
         <w:t>Methods</w:t>
       </w:r>
-      <w:commentRangeEnd w:id="2"/>
+      <w:commentRangeEnd w:id="1"/>
       <w:r>
         <w:rPr>
           <w:rStyle w:val="CommentReference"/>
         </w:rPr>
-        <w:commentReference w:id="2"/>
+        <w:commentReference w:id="1"/>
       </w:r>
       <w:r>
         <w:t>:</w:t>
@@ -179,19 +179,19 @@
           <w:numId w:val="1"/>
         </w:numPr>
       </w:pPr>
-      <w:commentRangeStart w:id="3"/>
+      <w:commentRangeStart w:id="2"/>
       <w:r>
         <w:t>R</w:t>
       </w:r>
       <w:r>
         <w:t>esults</w:t>
       </w:r>
-      <w:commentRangeEnd w:id="3"/>
+      <w:commentRangeEnd w:id="2"/>
       <w:r>
         <w:rPr>
           <w:rStyle w:val="CommentReference"/>
         </w:rPr>
-        <w:commentReference w:id="3"/>
+        <w:commentReference w:id="2"/>
       </w:r>
       <w:r>
         <w:t>:</w:t>
@@ -296,7 +296,13 @@
         <w:t xml:space="preserve"> tests </w:t>
       </w:r>
       <w:r>
-        <w:t>of the distance between control and exclusion networks</w:t>
+        <w:t xml:space="preserve">of the </w:t>
+      </w:r>
+      <w:r>
+        <w:t>difference</w:t>
+      </w:r>
+      <w:r>
+        <w:t xml:space="preserve"> between control and exclusion networks</w:t>
       </w:r>
       <w:r>
         <w:t xml:space="preserve"> </w:t>
@@ -317,7 +323,7 @@
         <w:t xml:space="preserve">and 2009 </w:t>
       </w:r>
       <w:r>
-        <w:t>distance = 30.416, P = 30.416</w:t>
+        <w:t>distance = 30.416, P &lt; 0.001</w:t>
       </w:r>
       <w:r>
         <w:t>).</w:t>
@@ -343,16 +349,16 @@
       <w:r>
         <w:t xml:space="preserve"> significantly influenced the network structure of the cottonwood canopy arthropod </w:t>
       </w:r>
-      <w:commentRangeStart w:id="4"/>
+      <w:commentRangeStart w:id="3"/>
       <w:r>
         <w:t>community</w:t>
       </w:r>
-      <w:commentRangeEnd w:id="4"/>
+      <w:commentRangeEnd w:id="3"/>
       <w:r>
         <w:rPr>
           <w:rStyle w:val="CommentReference"/>
         </w:rPr>
-        <w:commentReference w:id="4"/>
+        <w:commentReference w:id="3"/>
       </w:r>
       <w:r>
         <w:t xml:space="preserve">. </w:t>
@@ -13796,7 +13802,15 @@
         <w:t xml:space="preserve">Points for each species (scaled by the log of the total abundance) are positioned using a physical force algorithm that places points in order to minimize the distance of connections between nodes in the network. The positions are the same </w:t>
       </w:r>
       <w:r>
-        <w:t xml:space="preserve">for all nodes within each year. Connections between nodes show the Bray-Curtis values for significant co-occurrence patterns between species colored black, grey and read for values that are less than, equal to or greater than 0.5. </w:t>
+        <w:t>for all nodes within each year. Connections between nodes show the Bray-Curtis values for significant co-occurrence patterns between spe</w:t>
+      </w:r>
+      <w:r>
+        <w:t>cies colored black, grey and re</w:t>
+      </w:r>
+      <w:bookmarkStart w:id="4" w:name="_GoBack"/>
+      <w:bookmarkEnd w:id="4"/>
+      <w:r>
+        <w:t xml:space="preserve">d for values that are less than, equal to or greater than 0.5. </w:t>
       </w:r>
       <w:r>
         <w:t>Species taxonomy associated with each number are shown in TableM2.</w:t>
@@ -13828,11 +13842,9 @@
       <w:r>
         <w:t>Need to improve the importance of networks and how we’re using them.</w:t>
       </w:r>
-      <w:bookmarkStart w:id="1" w:name="_GoBack"/>
-      <w:bookmarkEnd w:id="1"/>
     </w:p>
   </w:comment>
-  <w:comment w:id="2" w:author="Matthew K. Lau" w:date="2014-01-20T10:57:00Z" w:initials="MKL">
+  <w:comment w:id="1" w:author="Matthew K. Lau" w:date="2014-01-20T10:57:00Z" w:initials="MKL">
     <w:p>
       <w:pPr>
         <w:pStyle w:val="CommentText"/>
@@ -13848,7 +13860,7 @@
       </w:r>
     </w:p>
   </w:comment>
-  <w:comment w:id="3" w:author="Matthew K. Lau" w:date="2014-01-20T10:57:00Z" w:initials="MKL">
+  <w:comment w:id="2" w:author="Matthew K. Lau" w:date="2014-01-20T10:57:00Z" w:initials="MKL">
     <w:p>
       <w:pPr>
         <w:pStyle w:val="CommentText"/>
@@ -13864,7 +13876,7 @@
       </w:r>
     </w:p>
   </w:comment>
-  <w:comment w:id="4" w:author="Matthew K. Lau" w:date="2014-01-20T10:57:00Z" w:initials="MKL">
+  <w:comment w:id="3" w:author="Matthew K. Lau" w:date="2014-01-20T10:57:00Z" w:initials="MKL">
     <w:p>
       <w:pPr>
         <w:pStyle w:val="CommentText"/>

</xml_diff>